<commit_message>
added svm to report
</commit_message>
<xml_diff>
--- a/assignment 2/Report.docx
+++ b/assignment 2/Report.docx
@@ -17,6 +17,7 @@
     <w:p>
       <w:pPr>
         <w:pStyle w:val="Heading2"/>
+        <w:spacing w:line="360" w:lineRule="auto"/>
         <w:rPr>
           <w:b/>
           <w:bCs/>
@@ -31,6 +32,9 @@
       </w:r>
     </w:p>
     <w:p>
+      <w:pPr>
+        <w:spacing w:line="360" w:lineRule="auto"/>
+      </w:pPr>
       <w:r>
         <w:tab/>
         <w:t xml:space="preserve">The task for logistic regression was to find a regularization strength </w:t>
@@ -49,19 +53,87 @@
         <w:t xml:space="preserve">the has the best test accuracy/least test error. </w:t>
       </w:r>
       <w:r>
+        <w:t xml:space="preserve">This was done using the </w:t>
+      </w:r>
+      <w:r>
+        <w:rPr>
+          <w:i/>
+          <w:iCs/>
+        </w:rPr>
+        <w:t xml:space="preserve">l2 </w:t>
+      </w:r>
+      <w:r>
+        <w:t xml:space="preserve">penalty where training is penalized according to </w:t>
+      </w:r>
+      <w:r>
+        <w:rPr>
+          <w:noProof/>
+        </w:rPr>
+        <w:drawing>
+          <wp:inline distT="0" distB="0" distL="0" distR="0" wp14:anchorId="318936A8" wp14:editId="20373A17">
+            <wp:extent cx="228600" cy="129746"/>
+            <wp:effectExtent l="0" t="0" r="0" b="3810"/>
+            <wp:docPr id="4" name="Picture 4"/>
+            <wp:cNvGraphicFramePr>
+              <a:graphicFrameLocks xmlns:a="http://schemas.openxmlformats.org/drawingml/2006/main" noChangeAspect="1"/>
+            </wp:cNvGraphicFramePr>
+            <a:graphic xmlns:a="http://schemas.openxmlformats.org/drawingml/2006/main">
+              <a:graphicData uri="http://schemas.openxmlformats.org/drawingml/2006/picture">
+                <pic:pic xmlns:pic="http://schemas.openxmlformats.org/drawingml/2006/picture">
+                  <pic:nvPicPr>
+                    <pic:cNvPr id="0" name="equationview"/>
+                    <pic:cNvPicPr>
+                      <a:picLocks noChangeAspect="1" noChangeArrowheads="1"/>
+                    </pic:cNvPicPr>
+                  </pic:nvPicPr>
+                  <pic:blipFill>
+                    <a:blip r:embed="rId6">
+                      <a:extLst>
+                        <a:ext uri="{28A0092B-C50C-407E-A947-70E740481C1C}">
+                          <a14:useLocalDpi xmlns:a14="http://schemas.microsoft.com/office/drawing/2010/main" val="0"/>
+                        </a:ext>
+                      </a:extLst>
+                    </a:blip>
+                    <a:srcRect/>
+                    <a:stretch>
+                      <a:fillRect/>
+                    </a:stretch>
+                  </pic:blipFill>
+                  <pic:spPr bwMode="auto">
+                    <a:xfrm>
+                      <a:off x="0" y="0"/>
+                      <a:ext cx="243339" cy="138111"/>
+                    </a:xfrm>
+                    <a:prstGeom prst="rect">
+                      <a:avLst/>
+                    </a:prstGeom>
+                    <a:noFill/>
+                    <a:ln>
+                      <a:noFill/>
+                    </a:ln>
+                  </pic:spPr>
+                </pic:pic>
+              </a:graphicData>
+            </a:graphic>
+          </wp:inline>
+        </w:drawing>
+      </w:r>
+      <w:r>
+        <w:t xml:space="preserve">. </w:t>
+      </w:r>
+      <w:r>
         <w:t>To do this the following formula was used:</w:t>
       </w:r>
     </w:p>
     <w:p>
       <w:pPr>
+        <w:spacing w:line="360" w:lineRule="auto"/>
         <w:jc w:val="center"/>
         <w:rPr>
           <w:b/>
           <w:bCs/>
         </w:rPr>
       </w:pPr>
-      <w:bookmarkStart w:id="1" w:name="_GoBack"/>
-      <w:bookmarkEnd w:id="1"/>
       <w:r>
         <w:rPr>
           <w:b/>
@@ -86,7 +158,7 @@
                     </pic:cNvPicPr>
                   </pic:nvPicPr>
                   <pic:blipFill>
-                    <a:blip r:embed="rId6">
+                    <a:blip r:embed="rId7">
                       <a:extLst>
                         <a:ext uri="{28A0092B-C50C-407E-A947-70E740481C1C}">
                           <a14:useLocalDpi xmlns:a14="http://schemas.microsoft.com/office/drawing/2010/main" val="0"/>
@@ -120,6 +192,7 @@
     </w:p>
     <w:p>
       <w:pPr>
+        <w:spacing w:line="360" w:lineRule="auto"/>
         <w:rPr>
           <w:rFonts w:cstheme="minorHAnsi"/>
         </w:rPr>
@@ -176,6 +249,7 @@
     </w:p>
     <w:p>
       <w:pPr>
+        <w:spacing w:line="360" w:lineRule="auto"/>
         <w:rPr>
           <w:rFonts w:cstheme="minorHAnsi"/>
         </w:rPr>
@@ -227,21 +301,31 @@
         <w:rPr>
           <w:rFonts w:cstheme="minorHAnsi"/>
         </w:rPr>
-        <w:t xml:space="preserve">= 6) was the most accurate </w:t>
-      </w:r>
-      <w:proofErr w:type="gramStart"/>
-      <w:r>
-        <w:rPr>
-          <w:rFonts w:cstheme="minorHAnsi"/>
-        </w:rPr>
-        <w:t>with .</w:t>
-      </w:r>
-      <w:proofErr w:type="gramEnd"/>
-      <w:r>
-        <w:rPr>
-          <w:rFonts w:cstheme="minorHAnsi"/>
-        </w:rPr>
-        <w:t xml:space="preserve"> See </w:t>
+        <w:t xml:space="preserve">= 6) was the most accurate with </w:t>
+      </w:r>
+      <w:r>
+        <w:rPr>
+          <w:rFonts w:cstheme="minorHAnsi"/>
+        </w:rPr>
+        <w:t xml:space="preserve">96.3% test accuracy or 3.7% test error (97.5% training accuracy / </w:t>
+      </w:r>
+      <w:r>
+        <w:rPr>
+          <w:rFonts w:cstheme="minorHAnsi"/>
+        </w:rPr>
+        <w:t>2.5% training error</w:t>
+      </w:r>
+      <w:r>
+        <w:rPr>
+          <w:rFonts w:cstheme="minorHAnsi"/>
+        </w:rPr>
+        <w:t>)</w:t>
+      </w:r>
+      <w:r>
+        <w:rPr>
+          <w:rFonts w:cstheme="minorHAnsi"/>
+        </w:rPr>
+        <w:t xml:space="preserve">. See </w:t>
       </w:r>
       <w:r>
         <w:rPr>
@@ -263,9 +347,16 @@
         </w:rPr>
         <w:t xml:space="preserve"> and the respective accuracy</w:t>
       </w:r>
-    </w:p>
-    <w:p>
-      <w:pPr>
+      <w:r>
+        <w:rPr>
+          <w:rFonts w:cstheme="minorHAnsi"/>
+        </w:rPr>
+        <w:t>.</w:t>
+      </w:r>
+    </w:p>
+    <w:p>
+      <w:pPr>
+        <w:spacing w:line="360" w:lineRule="auto"/>
         <w:rPr>
           <w:rFonts w:cstheme="minorHAnsi"/>
         </w:rPr>
@@ -307,6 +398,7 @@
     </w:p>
     <w:p>
       <w:pPr>
+        <w:spacing w:line="360" w:lineRule="auto"/>
         <w:jc w:val="center"/>
       </w:pPr>
       <w:r>
@@ -331,7 +423,7 @@
                     </pic:cNvPicPr>
                   </pic:nvPicPr>
                   <pic:blipFill>
-                    <a:blip r:embed="rId7">
+                    <a:blip r:embed="rId8">
                       <a:extLst>
                         <a:ext uri="{28A0092B-C50C-407E-A947-70E740481C1C}">
                           <a14:useLocalDpi xmlns:a14="http://schemas.microsoft.com/office/drawing/2010/main" val="0"/>
@@ -366,56 +458,289 @@
     <w:p>
       <w:pPr>
         <w:pStyle w:val="Heading2"/>
+        <w:spacing w:line="360" w:lineRule="auto"/>
         <w:rPr>
           <w:b/>
           <w:bCs/>
         </w:rPr>
       </w:pPr>
-      <w:r>
+    </w:p>
+    <w:p>
+      <w:pPr>
+        <w:spacing w:line="360" w:lineRule="auto"/>
+      </w:pPr>
+      <w:bookmarkStart w:id="1" w:name="_GoBack"/>
+      <w:bookmarkEnd w:id="1"/>
+    </w:p>
+    <w:p>
+      <w:pPr>
+        <w:pStyle w:val="Heading2"/>
+        <w:spacing w:line="360" w:lineRule="auto"/>
         <w:rPr>
           <w:b/>
           <w:bCs/>
         </w:rPr>
-        <w:t>Support Vector Machines</w:t>
-      </w:r>
-    </w:p>
-    <w:p/>
-    <w:p>
-      <w:pPr>
-        <w:pStyle w:val="Heading2"/>
+      </w:pPr>
+      <w:r>
         <w:rPr>
           <w:b/>
           <w:bCs/>
         </w:rPr>
-      </w:pPr>
-      <w:r>
+        <w:lastRenderedPageBreak/>
+        <w:t>Support Vector Machines</w:t>
+      </w:r>
+    </w:p>
+    <w:p>
+      <w:pPr>
+        <w:spacing w:line="360" w:lineRule="auto"/>
+        <w:rPr>
+          <w:rFonts w:cstheme="minorHAnsi"/>
+        </w:rPr>
+      </w:pPr>
+      <w:r>
+        <w:tab/>
+        <w:t xml:space="preserve">The task for training the support vector machine (SVM) was the same as logistic regression, determining a value of </w:t>
+      </w:r>
+      <w:r>
+        <w:rPr>
+          <w:i/>
+          <w:iCs/>
+        </w:rPr>
+        <w:t>C</w:t>
+      </w:r>
+      <w:r>
+        <w:t xml:space="preserve"> that has the least amount of error on the test data. This was done on an SVM with a linear kernel. The same formula was used to determine the best value of </w:t>
+      </w:r>
+      <w:r>
+        <w:rPr>
+          <w:i/>
+          <w:iCs/>
+        </w:rPr>
+        <w:t>C.</w:t>
+      </w:r>
+      <w:r>
+        <w:t xml:space="preserve"> In this case </w:t>
+      </w:r>
+      <w:r>
+        <w:rPr>
+          <w:i/>
+          <w:iCs/>
+        </w:rPr>
+        <w:t>C</w:t>
+      </w:r>
+      <w:r>
+        <w:rPr>
+          <w:vertAlign w:val="subscript"/>
+        </w:rPr>
+        <w:t xml:space="preserve">0 </w:t>
+      </w:r>
+      <w:r>
+        <w:t>= 0.00</w:t>
+      </w:r>
+      <w:r>
+        <w:t>4</w:t>
+      </w:r>
+      <w:r>
+        <w:t xml:space="preserve">; </w:t>
+      </w:r>
+      <w:r>
+        <w:rPr>
+          <w:rFonts w:cstheme="minorHAnsi"/>
+        </w:rPr>
+        <w:t xml:space="preserve">α = </w:t>
+      </w:r>
+      <w:r>
+        <w:rPr>
+          <w:rFonts w:cstheme="minorHAnsi"/>
+        </w:rPr>
+        <w:t>1.6</w:t>
+      </w:r>
+      <w:r>
+        <w:rPr>
+          <w:rFonts w:cstheme="minorHAnsi"/>
+        </w:rPr>
+        <w:t>; and 0 ≤</w:t>
+      </w:r>
+      <w:r>
+        <w:rPr>
+          <w:rFonts w:cstheme="minorHAnsi"/>
+          <w:i/>
+          <w:iCs/>
+        </w:rPr>
+        <w:t xml:space="preserve"> </w:t>
+      </w:r>
+      <w:proofErr w:type="spellStart"/>
+      <w:r>
+        <w:rPr>
+          <w:rFonts w:cstheme="minorHAnsi"/>
+          <w:i/>
+          <w:iCs/>
+        </w:rPr>
+        <w:t>i</w:t>
+      </w:r>
+      <w:proofErr w:type="spellEnd"/>
+      <w:r>
+        <w:rPr>
+          <w:rFonts w:cstheme="minorHAnsi"/>
+        </w:rPr>
+        <w:t xml:space="preserve"> &lt; 10</w:t>
+      </w:r>
+      <w:r>
+        <w:rPr>
+          <w:rFonts w:cstheme="minorHAnsi"/>
+        </w:rPr>
+        <w:t xml:space="preserve">. The least error obtained on the test set was 4.0% or 96.0% accuracy for both </w:t>
+      </w:r>
+      <w:r>
+        <w:rPr>
+          <w:rFonts w:cstheme="minorHAnsi"/>
+          <w:i/>
+          <w:iCs/>
+        </w:rPr>
+        <w:t>C</w:t>
+      </w:r>
+      <w:r>
+        <w:rPr>
+          <w:rFonts w:cstheme="minorHAnsi"/>
+        </w:rPr>
+        <w:t xml:space="preserve">= 0.164 and 0.671. Figure 2 below illustrates the training and test error for all values of </w:t>
+      </w:r>
+      <w:r>
+        <w:rPr>
+          <w:rFonts w:cstheme="minorHAnsi"/>
+          <w:i/>
+          <w:iCs/>
+        </w:rPr>
+        <w:t xml:space="preserve">C </w:t>
+      </w:r>
+      <w:r>
+        <w:rPr>
+          <w:rFonts w:cstheme="minorHAnsi"/>
+        </w:rPr>
+        <w:t>that were tested.</w:t>
+      </w:r>
+    </w:p>
+    <w:p>
+      <w:pPr>
+        <w:spacing w:line="360" w:lineRule="auto"/>
+        <w:jc w:val="center"/>
+        <w:rPr>
+          <w:smallCaps/>
+          <w:color w:val="5A5A5A" w:themeColor="text1" w:themeTint="A5"/>
+        </w:rPr>
+      </w:pPr>
+      <w:r>
+        <w:rPr>
+          <w:rStyle w:val="SubtleReference"/>
+        </w:rPr>
+        <w:t>Figure 1 – Logistic Regression Test Accuracy</w:t>
+      </w:r>
+    </w:p>
+    <w:p>
+      <w:pPr>
+        <w:spacing w:line="360" w:lineRule="auto"/>
+        <w:jc w:val="center"/>
+      </w:pPr>
+      <w:r>
+        <w:rPr>
+          <w:noProof/>
+        </w:rPr>
+        <w:drawing>
+          <wp:inline distT="0" distB="0" distL="0" distR="0" wp14:anchorId="73F58346" wp14:editId="041DFB87">
+            <wp:extent cx="4338689" cy="3257550"/>
+            <wp:effectExtent l="0" t="0" r="5080" b="0"/>
+            <wp:docPr id="3" name="Picture 3"/>
+            <wp:cNvGraphicFramePr>
+              <a:graphicFrameLocks xmlns:a="http://schemas.openxmlformats.org/drawingml/2006/main" noChangeAspect="1"/>
+            </wp:cNvGraphicFramePr>
+            <a:graphic xmlns:a="http://schemas.openxmlformats.org/drawingml/2006/main">
+              <a:graphicData uri="http://schemas.openxmlformats.org/drawingml/2006/picture">
+                <pic:pic xmlns:pic="http://schemas.openxmlformats.org/drawingml/2006/picture">
+                  <pic:nvPicPr>
+                    <pic:cNvPr id="0" name="Picture 4"/>
+                    <pic:cNvPicPr>
+                      <a:picLocks noChangeAspect="1" noChangeArrowheads="1"/>
+                    </pic:cNvPicPr>
+                  </pic:nvPicPr>
+                  <pic:blipFill>
+                    <a:blip r:embed="rId9">
+                      <a:extLst>
+                        <a:ext uri="{28A0092B-C50C-407E-A947-70E740481C1C}">
+                          <a14:useLocalDpi xmlns:a14="http://schemas.microsoft.com/office/drawing/2010/main" val="0"/>
+                        </a:ext>
+                      </a:extLst>
+                    </a:blip>
+                    <a:srcRect/>
+                    <a:stretch>
+                      <a:fillRect/>
+                    </a:stretch>
+                  </pic:blipFill>
+                  <pic:spPr bwMode="auto">
+                    <a:xfrm>
+                      <a:off x="0" y="0"/>
+                      <a:ext cx="4353041" cy="3268326"/>
+                    </a:xfrm>
+                    <a:prstGeom prst="rect">
+                      <a:avLst/>
+                    </a:prstGeom>
+                    <a:noFill/>
+                    <a:ln>
+                      <a:noFill/>
+                    </a:ln>
+                  </pic:spPr>
+                </pic:pic>
+              </a:graphicData>
+            </a:graphic>
+          </wp:inline>
+        </w:drawing>
+      </w:r>
+    </w:p>
+    <w:p>
+      <w:pPr>
+        <w:pStyle w:val="Heading2"/>
+        <w:spacing w:line="360" w:lineRule="auto"/>
         <w:rPr>
           <w:b/>
           <w:bCs/>
         </w:rPr>
-        <w:t>K-Fold Cross-Validation</w:t>
-      </w:r>
-    </w:p>
-    <w:p/>
-    <w:p>
-      <w:pPr>
-        <w:pStyle w:val="Heading2"/>
+      </w:pPr>
+      <w:r>
         <w:rPr>
           <w:b/>
           <w:bCs/>
         </w:rPr>
-      </w:pPr>
-      <w:r>
+        <w:t>K-Fold Cross-Validation</w:t>
+      </w:r>
+    </w:p>
+    <w:p>
+      <w:pPr>
+        <w:spacing w:line="360" w:lineRule="auto"/>
+      </w:pPr>
+    </w:p>
+    <w:p>
+      <w:pPr>
+        <w:pStyle w:val="Heading2"/>
+        <w:spacing w:line="360" w:lineRule="auto"/>
         <w:rPr>
           <w:b/>
           <w:bCs/>
         </w:rPr>
+      </w:pPr>
+      <w:r>
+        <w:rPr>
+          <w:b/>
+          <w:bCs/>
+        </w:rPr>
         <w:t>Gaussian Kernel</w:t>
       </w:r>
     </w:p>
-    <w:p/>
+    <w:p>
+      <w:pPr>
+        <w:spacing w:line="360" w:lineRule="auto"/>
+      </w:pPr>
+    </w:p>
     <w:sectPr>
-      <w:headerReference w:type="default" r:id="rId8"/>
+      <w:headerReference w:type="default" r:id="rId10"/>
       <w:pgSz w:w="12240" w:h="15840"/>
       <w:pgMar w:top="1440" w:right="1440" w:bottom="1440" w:left="1440" w:header="708" w:footer="708" w:gutter="0"/>
       <w:cols w:space="708"/>

</xml_diff>